<commit_message>
Updated Version number in Exercises and added contents page
</commit_message>
<xml_diff>
--- a/QAPYTH3_REBRAND_2025/EG_00_Introduction to Practicals.docx
+++ b/QAPYTH3_REBRAND_2025/EG_00_Introduction to Practicals.docx
@@ -1,6 +1,6 @@
 
 <file path=word/document.xml><?xml version="1.0" encoding="utf-8"?>
-<w:document xmlns:wpc="http://schemas.microsoft.com/office/word/2010/wordprocessingCanvas" xmlns:cx="http://schemas.microsoft.com/office/drawing/2014/chartex" xmlns:cx1="http://schemas.microsoft.com/office/drawing/2015/9/8/chartex" xmlns:cx2="http://schemas.microsoft.com/office/drawing/2015/10/21/chartex" xmlns:cx3="http://schemas.microsoft.com/office/drawing/2016/5/9/chartex" xmlns:cx4="http://schemas.microsoft.com/office/drawing/2016/5/10/chartex" xmlns:cx5="http://schemas.microsoft.com/office/drawing/2016/5/11/chartex" xmlns:cx6="http://schemas.microsoft.com/office/drawing/2016/5/12/chartex" xmlns:cx7="http://schemas.microsoft.com/office/drawing/2016/5/13/chartex" xmlns:cx8="http://schemas.microsoft.com/office/drawing/2016/5/14/chartex" xmlns:mc="http://schemas.openxmlformats.org/markup-compatibility/2006" xmlns:aink="http://schemas.microsoft.com/office/drawing/2016/ink" xmlns:am3d="http://schemas.microsoft.com/office/drawing/2017/model3d" xmlns:o="urn:schemas-microsoft-com:office:office" xmlns:oel="http://schemas.microsoft.com/office/2019/extlst" xmlns:r="http://schemas.openxmlformats.org/officeDocument/2006/relationships" xmlns:m="http://schemas.openxmlformats.org/officeDocument/2006/math" xmlns:v="urn:schemas-microsoft-com:vml" xmlns:wp14="http://schemas.microsoft.com/office/word/2010/wordprocessingDrawing" xmlns:wp="http://schemas.openxmlformats.org/drawingml/2006/wordprocessingDrawing" xmlns:w10="urn:schemas-microsoft-com:office:word" xmlns:w="http://schemas.openxmlformats.org/wordprocessingml/2006/main" xmlns:w14="http://schemas.microsoft.com/office/word/2010/wordml" xmlns:w15="http://schemas.microsoft.com/office/word/2012/wordml" xmlns:w16cex="http://schemas.microsoft.com/office/word/2018/wordml/cex" xmlns:w16cid="http://schemas.microsoft.com/office/word/2016/wordml/cid" xmlns:w16="http://schemas.microsoft.com/office/word/2018/wordml" xmlns:w16sdtdh="http://schemas.microsoft.com/office/word/2020/wordml/sdtdatahash" xmlns:w16se="http://schemas.microsoft.com/office/word/2015/wordml/symex" xmlns:wpg="http://schemas.microsoft.com/office/word/2010/wordprocessingGroup" xmlns:wpi="http://schemas.microsoft.com/office/word/2010/wordprocessingInk" xmlns:wne="http://schemas.microsoft.com/office/word/2006/wordml" xmlns:wps="http://schemas.microsoft.com/office/word/2010/wordprocessingShape" mc:Ignorable="w14 w15 w16se w16cid w16 w16cex w16sdtdh wp14">
+<w:document xmlns:wpc="http://schemas.microsoft.com/office/word/2010/wordprocessingCanvas" xmlns:cx="http://schemas.microsoft.com/office/drawing/2014/chartex" xmlns:cx1="http://schemas.microsoft.com/office/drawing/2015/9/8/chartex" xmlns:cx2="http://schemas.microsoft.com/office/drawing/2015/10/21/chartex" xmlns:cx3="http://schemas.microsoft.com/office/drawing/2016/5/9/chartex" xmlns:cx4="http://schemas.microsoft.com/office/drawing/2016/5/10/chartex" xmlns:cx5="http://schemas.microsoft.com/office/drawing/2016/5/11/chartex" xmlns:cx6="http://schemas.microsoft.com/office/drawing/2016/5/12/chartex" xmlns:cx7="http://schemas.microsoft.com/office/drawing/2016/5/13/chartex" xmlns:cx8="http://schemas.microsoft.com/office/drawing/2016/5/14/chartex" xmlns:mc="http://schemas.openxmlformats.org/markup-compatibility/2006" xmlns:aink="http://schemas.microsoft.com/office/drawing/2016/ink" xmlns:am3d="http://schemas.microsoft.com/office/drawing/2017/model3d" xmlns:o="urn:schemas-microsoft-com:office:office" xmlns:oel="http://schemas.microsoft.com/office/2019/extlst" xmlns:r="http://schemas.openxmlformats.org/officeDocument/2006/relationships" xmlns:m="http://schemas.openxmlformats.org/officeDocument/2006/math" xmlns:v="urn:schemas-microsoft-com:vml" xmlns:wp14="http://schemas.microsoft.com/office/word/2010/wordprocessingDrawing" xmlns:wp="http://schemas.openxmlformats.org/drawingml/2006/wordprocessingDrawing" xmlns:w10="urn:schemas-microsoft-com:office:word" xmlns:w="http://schemas.openxmlformats.org/wordprocessingml/2006/main" xmlns:w14="http://schemas.microsoft.com/office/word/2010/wordml" xmlns:w15="http://schemas.microsoft.com/office/word/2012/wordml" xmlns:w16cex="http://schemas.microsoft.com/office/word/2018/wordml/cex" xmlns:w16cid="http://schemas.microsoft.com/office/word/2016/wordml/cid" xmlns:w16="http://schemas.microsoft.com/office/word/2018/wordml" xmlns:w16du="http://schemas.microsoft.com/office/word/2023/wordml/word16du" xmlns:w16sdtdh="http://schemas.microsoft.com/office/word/2020/wordml/sdtdatahash" xmlns:w16sdtfl="http://schemas.microsoft.com/office/word/2024/wordml/sdtformatlock" xmlns:w16se="http://schemas.microsoft.com/office/word/2015/wordml/symex" xmlns:wpg="http://schemas.microsoft.com/office/word/2010/wordprocessingGroup" xmlns:wpi="http://schemas.microsoft.com/office/word/2010/wordprocessingInk" xmlns:wne="http://schemas.microsoft.com/office/word/2006/wordml" xmlns:wps="http://schemas.microsoft.com/office/word/2010/wordprocessingShape" mc:Ignorable="w14 w15 w16se w16cid w16 w16cex w16sdtdh w16sdtfl w16du wp14">
   <w:body>
     <w:p>
       <w:pPr>
@@ -545,8 +545,12 @@
       </w:r>
     </w:p>
     <w:sectPr>
-      <w:headerReference w:type="default" r:id="rId11"/>
-      <w:footerReference w:type="default" r:id="rId12"/>
+      <w:headerReference w:type="even" r:id="rId11"/>
+      <w:headerReference w:type="default" r:id="rId12"/>
+      <w:footerReference w:type="even" r:id="rId13"/>
+      <w:footerReference w:type="default" r:id="rId14"/>
+      <w:headerReference w:type="first" r:id="rId15"/>
+      <w:footerReference w:type="first" r:id="rId16"/>
       <w:pgSz w:w="11906" w:h="16838" w:code="9"/>
       <w:pgMar w:top="1276" w:right="1134" w:bottom="993" w:left="1418" w:header="454" w:footer="130" w:gutter="0"/>
       <w:pgNumType w:start="1"/>
@@ -558,7 +562,7 @@
 </file>
 
 <file path=word/endnotes.xml><?xml version="1.0" encoding="utf-8"?>
-<w:endnotes xmlns:wpc="http://schemas.microsoft.com/office/word/2010/wordprocessingCanvas" xmlns:cx="http://schemas.microsoft.com/office/drawing/2014/chartex" xmlns:cx1="http://schemas.microsoft.com/office/drawing/2015/9/8/chartex" xmlns:cx2="http://schemas.microsoft.com/office/drawing/2015/10/21/chartex" xmlns:cx3="http://schemas.microsoft.com/office/drawing/2016/5/9/chartex" xmlns:cx4="http://schemas.microsoft.com/office/drawing/2016/5/10/chartex" xmlns:cx5="http://schemas.microsoft.com/office/drawing/2016/5/11/chartex" xmlns:cx6="http://schemas.microsoft.com/office/drawing/2016/5/12/chartex" xmlns:cx7="http://schemas.microsoft.com/office/drawing/2016/5/13/chartex" xmlns:cx8="http://schemas.microsoft.com/office/drawing/2016/5/14/chartex" xmlns:mc="http://schemas.openxmlformats.org/markup-compatibility/2006" xmlns:aink="http://schemas.microsoft.com/office/drawing/2016/ink" xmlns:am3d="http://schemas.microsoft.com/office/drawing/2017/model3d" xmlns:o="urn:schemas-microsoft-com:office:office" xmlns:oel="http://schemas.microsoft.com/office/2019/extlst" xmlns:r="http://schemas.openxmlformats.org/officeDocument/2006/relationships" xmlns:m="http://schemas.openxmlformats.org/officeDocument/2006/math" xmlns:v="urn:schemas-microsoft-com:vml" xmlns:wp14="http://schemas.microsoft.com/office/word/2010/wordprocessingDrawing" xmlns:wp="http://schemas.openxmlformats.org/drawingml/2006/wordprocessingDrawing" xmlns:w10="urn:schemas-microsoft-com:office:word" xmlns:w="http://schemas.openxmlformats.org/wordprocessingml/2006/main" xmlns:w14="http://schemas.microsoft.com/office/word/2010/wordml" xmlns:w15="http://schemas.microsoft.com/office/word/2012/wordml" xmlns:w16cex="http://schemas.microsoft.com/office/word/2018/wordml/cex" xmlns:w16cid="http://schemas.microsoft.com/office/word/2016/wordml/cid" xmlns:w16="http://schemas.microsoft.com/office/word/2018/wordml" xmlns:w16sdtdh="http://schemas.microsoft.com/office/word/2020/wordml/sdtdatahash" xmlns:w16se="http://schemas.microsoft.com/office/word/2015/wordml/symex" xmlns:wpg="http://schemas.microsoft.com/office/word/2010/wordprocessingGroup" xmlns:wpi="http://schemas.microsoft.com/office/word/2010/wordprocessingInk" xmlns:wne="http://schemas.microsoft.com/office/word/2006/wordml" xmlns:wps="http://schemas.microsoft.com/office/word/2010/wordprocessingShape" mc:Ignorable="w14 w15 w16se w16cid w16 w16cex w16sdtdh wp14">
+<w:endnotes xmlns:wpc="http://schemas.microsoft.com/office/word/2010/wordprocessingCanvas" xmlns:cx="http://schemas.microsoft.com/office/drawing/2014/chartex" xmlns:cx1="http://schemas.microsoft.com/office/drawing/2015/9/8/chartex" xmlns:cx2="http://schemas.microsoft.com/office/drawing/2015/10/21/chartex" xmlns:cx3="http://schemas.microsoft.com/office/drawing/2016/5/9/chartex" xmlns:cx4="http://schemas.microsoft.com/office/drawing/2016/5/10/chartex" xmlns:cx5="http://schemas.microsoft.com/office/drawing/2016/5/11/chartex" xmlns:cx6="http://schemas.microsoft.com/office/drawing/2016/5/12/chartex" xmlns:cx7="http://schemas.microsoft.com/office/drawing/2016/5/13/chartex" xmlns:cx8="http://schemas.microsoft.com/office/drawing/2016/5/14/chartex" xmlns:mc="http://schemas.openxmlformats.org/markup-compatibility/2006" xmlns:aink="http://schemas.microsoft.com/office/drawing/2016/ink" xmlns:am3d="http://schemas.microsoft.com/office/drawing/2017/model3d" xmlns:o="urn:schemas-microsoft-com:office:office" xmlns:oel="http://schemas.microsoft.com/office/2019/extlst" xmlns:r="http://schemas.openxmlformats.org/officeDocument/2006/relationships" xmlns:m="http://schemas.openxmlformats.org/officeDocument/2006/math" xmlns:v="urn:schemas-microsoft-com:vml" xmlns:wp14="http://schemas.microsoft.com/office/word/2010/wordprocessingDrawing" xmlns:wp="http://schemas.openxmlformats.org/drawingml/2006/wordprocessingDrawing" xmlns:w10="urn:schemas-microsoft-com:office:word" xmlns:w="http://schemas.openxmlformats.org/wordprocessingml/2006/main" xmlns:w14="http://schemas.microsoft.com/office/word/2010/wordml" xmlns:w15="http://schemas.microsoft.com/office/word/2012/wordml" xmlns:w16cex="http://schemas.microsoft.com/office/word/2018/wordml/cex" xmlns:w16cid="http://schemas.microsoft.com/office/word/2016/wordml/cid" xmlns:w16="http://schemas.microsoft.com/office/word/2018/wordml" xmlns:w16du="http://schemas.microsoft.com/office/word/2023/wordml/word16du" xmlns:w16sdtdh="http://schemas.microsoft.com/office/word/2020/wordml/sdtdatahash" xmlns:w16sdtfl="http://schemas.microsoft.com/office/word/2024/wordml/sdtformatlock" xmlns:w16se="http://schemas.microsoft.com/office/word/2015/wordml/symex" xmlns:wpg="http://schemas.microsoft.com/office/word/2010/wordprocessingGroup" xmlns:wpi="http://schemas.microsoft.com/office/word/2010/wordprocessingInk" xmlns:wne="http://schemas.microsoft.com/office/word/2006/wordml" xmlns:wps="http://schemas.microsoft.com/office/word/2010/wordprocessingShape" mc:Ignorable="w14 w15 w16se w16cid w16 w16cex w16sdtdh w16sdtfl w16du wp14">
   <w:endnote w:type="separator" w:id="-1">
     <w:p>
       <w:r>
@@ -577,7 +581,17 @@
 </file>
 
 <file path=word/footer1.xml><?xml version="1.0" encoding="utf-8"?>
-<w:ftr xmlns:wpc="http://schemas.microsoft.com/office/word/2010/wordprocessingCanvas" xmlns:cx="http://schemas.microsoft.com/office/drawing/2014/chartex" xmlns:cx1="http://schemas.microsoft.com/office/drawing/2015/9/8/chartex" xmlns:cx2="http://schemas.microsoft.com/office/drawing/2015/10/21/chartex" xmlns:cx3="http://schemas.microsoft.com/office/drawing/2016/5/9/chartex" xmlns:cx4="http://schemas.microsoft.com/office/drawing/2016/5/10/chartex" xmlns:cx5="http://schemas.microsoft.com/office/drawing/2016/5/11/chartex" xmlns:cx6="http://schemas.microsoft.com/office/drawing/2016/5/12/chartex" xmlns:cx7="http://schemas.microsoft.com/office/drawing/2016/5/13/chartex" xmlns:cx8="http://schemas.microsoft.com/office/drawing/2016/5/14/chartex" xmlns:mc="http://schemas.openxmlformats.org/markup-compatibility/2006" xmlns:aink="http://schemas.microsoft.com/office/drawing/2016/ink" xmlns:am3d="http://schemas.microsoft.com/office/drawing/2017/model3d" xmlns:o="urn:schemas-microsoft-com:office:office" xmlns:oel="http://schemas.microsoft.com/office/2019/extlst" xmlns:r="http://schemas.openxmlformats.org/officeDocument/2006/relationships" xmlns:m="http://schemas.openxmlformats.org/officeDocument/2006/math" xmlns:v="urn:schemas-microsoft-com:vml" xmlns:wp14="http://schemas.microsoft.com/office/word/2010/wordprocessingDrawing" xmlns:wp="http://schemas.openxmlformats.org/drawingml/2006/wordprocessingDrawing" xmlns:w10="urn:schemas-microsoft-com:office:word" xmlns:w="http://schemas.openxmlformats.org/wordprocessingml/2006/main" xmlns:w14="http://schemas.microsoft.com/office/word/2010/wordml" xmlns:w15="http://schemas.microsoft.com/office/word/2012/wordml" xmlns:w16cex="http://schemas.microsoft.com/office/word/2018/wordml/cex" xmlns:w16cid="http://schemas.microsoft.com/office/word/2016/wordml/cid" xmlns:w16="http://schemas.microsoft.com/office/word/2018/wordml" xmlns:w16sdtdh="http://schemas.microsoft.com/office/word/2020/wordml/sdtdatahash" xmlns:w16se="http://schemas.microsoft.com/office/word/2015/wordml/symex" xmlns:wpg="http://schemas.microsoft.com/office/word/2010/wordprocessingGroup" xmlns:wpi="http://schemas.microsoft.com/office/word/2010/wordprocessingInk" xmlns:wne="http://schemas.microsoft.com/office/word/2006/wordml" xmlns:wps="http://schemas.microsoft.com/office/word/2010/wordprocessingShape" mc:Ignorable="w14 w15 w16se w16cid w16 w16cex w16sdtdh wp14">
+<w:ftr xmlns:wpc="http://schemas.microsoft.com/office/word/2010/wordprocessingCanvas" xmlns:cx="http://schemas.microsoft.com/office/drawing/2014/chartex" xmlns:cx1="http://schemas.microsoft.com/office/drawing/2015/9/8/chartex" xmlns:cx2="http://schemas.microsoft.com/office/drawing/2015/10/21/chartex" xmlns:cx3="http://schemas.microsoft.com/office/drawing/2016/5/9/chartex" xmlns:cx4="http://schemas.microsoft.com/office/drawing/2016/5/10/chartex" xmlns:cx5="http://schemas.microsoft.com/office/drawing/2016/5/11/chartex" xmlns:cx6="http://schemas.microsoft.com/office/drawing/2016/5/12/chartex" xmlns:cx7="http://schemas.microsoft.com/office/drawing/2016/5/13/chartex" xmlns:cx8="http://schemas.microsoft.com/office/drawing/2016/5/14/chartex" xmlns:mc="http://schemas.openxmlformats.org/markup-compatibility/2006" xmlns:aink="http://schemas.microsoft.com/office/drawing/2016/ink" xmlns:am3d="http://schemas.microsoft.com/office/drawing/2017/model3d" xmlns:o="urn:schemas-microsoft-com:office:office" xmlns:oel="http://schemas.microsoft.com/office/2019/extlst" xmlns:r="http://schemas.openxmlformats.org/officeDocument/2006/relationships" xmlns:m="http://schemas.openxmlformats.org/officeDocument/2006/math" xmlns:v="urn:schemas-microsoft-com:vml" xmlns:wp14="http://schemas.microsoft.com/office/word/2010/wordprocessingDrawing" xmlns:wp="http://schemas.openxmlformats.org/drawingml/2006/wordprocessingDrawing" xmlns:w10="urn:schemas-microsoft-com:office:word" xmlns:w="http://schemas.openxmlformats.org/wordprocessingml/2006/main" xmlns:w14="http://schemas.microsoft.com/office/word/2010/wordml" xmlns:w15="http://schemas.microsoft.com/office/word/2012/wordml" xmlns:w16cex="http://schemas.microsoft.com/office/word/2018/wordml/cex" xmlns:w16cid="http://schemas.microsoft.com/office/word/2016/wordml/cid" xmlns:w16="http://schemas.microsoft.com/office/word/2018/wordml" xmlns:w16du="http://schemas.microsoft.com/office/word/2023/wordml/word16du" xmlns:w16sdtdh="http://schemas.microsoft.com/office/word/2020/wordml/sdtdatahash" xmlns:w16sdtfl="http://schemas.microsoft.com/office/word/2024/wordml/sdtformatlock" xmlns:w16se="http://schemas.microsoft.com/office/word/2015/wordml/symex" xmlns:wpg="http://schemas.microsoft.com/office/word/2010/wordprocessingGroup" xmlns:wpi="http://schemas.microsoft.com/office/word/2010/wordprocessingInk" xmlns:wne="http://schemas.microsoft.com/office/word/2006/wordml" xmlns:wps="http://schemas.microsoft.com/office/word/2010/wordprocessingShape" mc:Ignorable="w14 w15 w16se w16cid w16 w16cex w16sdtdh w16sdtfl w16du wp14">
+  <w:p>
+    <w:pPr>
+      <w:pStyle w:val="Footer"/>
+    </w:pPr>
+  </w:p>
+</w:ftr>
+</file>
+
+<file path=word/footer2.xml><?xml version="1.0" encoding="utf-8"?>
+<w:ftr xmlns:wpc="http://schemas.microsoft.com/office/word/2010/wordprocessingCanvas" xmlns:cx="http://schemas.microsoft.com/office/drawing/2014/chartex" xmlns:cx1="http://schemas.microsoft.com/office/drawing/2015/9/8/chartex" xmlns:cx2="http://schemas.microsoft.com/office/drawing/2015/10/21/chartex" xmlns:cx3="http://schemas.microsoft.com/office/drawing/2016/5/9/chartex" xmlns:cx4="http://schemas.microsoft.com/office/drawing/2016/5/10/chartex" xmlns:cx5="http://schemas.microsoft.com/office/drawing/2016/5/11/chartex" xmlns:cx6="http://schemas.microsoft.com/office/drawing/2016/5/12/chartex" xmlns:cx7="http://schemas.microsoft.com/office/drawing/2016/5/13/chartex" xmlns:cx8="http://schemas.microsoft.com/office/drawing/2016/5/14/chartex" xmlns:mc="http://schemas.openxmlformats.org/markup-compatibility/2006" xmlns:aink="http://schemas.microsoft.com/office/drawing/2016/ink" xmlns:am3d="http://schemas.microsoft.com/office/drawing/2017/model3d" xmlns:o="urn:schemas-microsoft-com:office:office" xmlns:oel="http://schemas.microsoft.com/office/2019/extlst" xmlns:r="http://schemas.openxmlformats.org/officeDocument/2006/relationships" xmlns:m="http://schemas.openxmlformats.org/officeDocument/2006/math" xmlns:v="urn:schemas-microsoft-com:vml" xmlns:wp14="http://schemas.microsoft.com/office/word/2010/wordprocessingDrawing" xmlns:wp="http://schemas.openxmlformats.org/drawingml/2006/wordprocessingDrawing" xmlns:w10="urn:schemas-microsoft-com:office:word" xmlns:w="http://schemas.openxmlformats.org/wordprocessingml/2006/main" xmlns:w14="http://schemas.microsoft.com/office/word/2010/wordml" xmlns:w15="http://schemas.microsoft.com/office/word/2012/wordml" xmlns:w16cex="http://schemas.microsoft.com/office/word/2018/wordml/cex" xmlns:w16cid="http://schemas.microsoft.com/office/word/2016/wordml/cid" xmlns:w16="http://schemas.microsoft.com/office/word/2018/wordml" xmlns:w16du="http://schemas.microsoft.com/office/word/2023/wordml/word16du" xmlns:w16sdtdh="http://schemas.microsoft.com/office/word/2020/wordml/sdtdatahash" xmlns:w16sdtfl="http://schemas.microsoft.com/office/word/2024/wordml/sdtformatlock" xmlns:w16se="http://schemas.microsoft.com/office/word/2015/wordml/symex" xmlns:wpg="http://schemas.microsoft.com/office/word/2010/wordprocessingGroup" xmlns:wpi="http://schemas.microsoft.com/office/word/2010/wordprocessingInk" xmlns:wne="http://schemas.microsoft.com/office/word/2006/wordml" xmlns:wps="http://schemas.microsoft.com/office/word/2010/wordprocessingShape" mc:Ignorable="w14 w15 w16se w16cid w16 w16cex w16sdtdh w16sdtfl w16du wp14">
   <w:sdt>
     <w:sdtPr>
       <w:id w:val="-1248268189"/>
@@ -683,8 +697,18 @@
 </w:ftr>
 </file>
 
+<file path=word/footer3.xml><?xml version="1.0" encoding="utf-8"?>
+<w:ftr xmlns:wpc="http://schemas.microsoft.com/office/word/2010/wordprocessingCanvas" xmlns:cx="http://schemas.microsoft.com/office/drawing/2014/chartex" xmlns:cx1="http://schemas.microsoft.com/office/drawing/2015/9/8/chartex" xmlns:cx2="http://schemas.microsoft.com/office/drawing/2015/10/21/chartex" xmlns:cx3="http://schemas.microsoft.com/office/drawing/2016/5/9/chartex" xmlns:cx4="http://schemas.microsoft.com/office/drawing/2016/5/10/chartex" xmlns:cx5="http://schemas.microsoft.com/office/drawing/2016/5/11/chartex" xmlns:cx6="http://schemas.microsoft.com/office/drawing/2016/5/12/chartex" xmlns:cx7="http://schemas.microsoft.com/office/drawing/2016/5/13/chartex" xmlns:cx8="http://schemas.microsoft.com/office/drawing/2016/5/14/chartex" xmlns:mc="http://schemas.openxmlformats.org/markup-compatibility/2006" xmlns:aink="http://schemas.microsoft.com/office/drawing/2016/ink" xmlns:am3d="http://schemas.microsoft.com/office/drawing/2017/model3d" xmlns:o="urn:schemas-microsoft-com:office:office" xmlns:oel="http://schemas.microsoft.com/office/2019/extlst" xmlns:r="http://schemas.openxmlformats.org/officeDocument/2006/relationships" xmlns:m="http://schemas.openxmlformats.org/officeDocument/2006/math" xmlns:v="urn:schemas-microsoft-com:vml" xmlns:wp14="http://schemas.microsoft.com/office/word/2010/wordprocessingDrawing" xmlns:wp="http://schemas.openxmlformats.org/drawingml/2006/wordprocessingDrawing" xmlns:w10="urn:schemas-microsoft-com:office:word" xmlns:w="http://schemas.openxmlformats.org/wordprocessingml/2006/main" xmlns:w14="http://schemas.microsoft.com/office/word/2010/wordml" xmlns:w15="http://schemas.microsoft.com/office/word/2012/wordml" xmlns:w16cex="http://schemas.microsoft.com/office/word/2018/wordml/cex" xmlns:w16cid="http://schemas.microsoft.com/office/word/2016/wordml/cid" xmlns:w16="http://schemas.microsoft.com/office/word/2018/wordml" xmlns:w16du="http://schemas.microsoft.com/office/word/2023/wordml/word16du" xmlns:w16sdtdh="http://schemas.microsoft.com/office/word/2020/wordml/sdtdatahash" xmlns:w16sdtfl="http://schemas.microsoft.com/office/word/2024/wordml/sdtformatlock" xmlns:w16se="http://schemas.microsoft.com/office/word/2015/wordml/symex" xmlns:wpg="http://schemas.microsoft.com/office/word/2010/wordprocessingGroup" xmlns:wpi="http://schemas.microsoft.com/office/word/2010/wordprocessingInk" xmlns:wne="http://schemas.microsoft.com/office/word/2006/wordml" xmlns:wps="http://schemas.microsoft.com/office/word/2010/wordprocessingShape" mc:Ignorable="w14 w15 w16se w16cid w16 w16cex w16sdtdh w16sdtfl w16du wp14">
+  <w:p>
+    <w:pPr>
+      <w:pStyle w:val="Footer"/>
+    </w:pPr>
+  </w:p>
+</w:ftr>
+</file>
+
 <file path=word/footnotes.xml><?xml version="1.0" encoding="utf-8"?>
-<w:footnotes xmlns:wpc="http://schemas.microsoft.com/office/word/2010/wordprocessingCanvas" xmlns:cx="http://schemas.microsoft.com/office/drawing/2014/chartex" xmlns:cx1="http://schemas.microsoft.com/office/drawing/2015/9/8/chartex" xmlns:cx2="http://schemas.microsoft.com/office/drawing/2015/10/21/chartex" xmlns:cx3="http://schemas.microsoft.com/office/drawing/2016/5/9/chartex" xmlns:cx4="http://schemas.microsoft.com/office/drawing/2016/5/10/chartex" xmlns:cx5="http://schemas.microsoft.com/office/drawing/2016/5/11/chartex" xmlns:cx6="http://schemas.microsoft.com/office/drawing/2016/5/12/chartex" xmlns:cx7="http://schemas.microsoft.com/office/drawing/2016/5/13/chartex" xmlns:cx8="http://schemas.microsoft.com/office/drawing/2016/5/14/chartex" xmlns:mc="http://schemas.openxmlformats.org/markup-compatibility/2006" xmlns:aink="http://schemas.microsoft.com/office/drawing/2016/ink" xmlns:am3d="http://schemas.microsoft.com/office/drawing/2017/model3d" xmlns:o="urn:schemas-microsoft-com:office:office" xmlns:oel="http://schemas.microsoft.com/office/2019/extlst" xmlns:r="http://schemas.openxmlformats.org/officeDocument/2006/relationships" xmlns:m="http://schemas.openxmlformats.org/officeDocument/2006/math" xmlns:v="urn:schemas-microsoft-com:vml" xmlns:wp14="http://schemas.microsoft.com/office/word/2010/wordprocessingDrawing" xmlns:wp="http://schemas.openxmlformats.org/drawingml/2006/wordprocessingDrawing" xmlns:w10="urn:schemas-microsoft-com:office:word" xmlns:w="http://schemas.openxmlformats.org/wordprocessingml/2006/main" xmlns:w14="http://schemas.microsoft.com/office/word/2010/wordml" xmlns:w15="http://schemas.microsoft.com/office/word/2012/wordml" xmlns:w16cex="http://schemas.microsoft.com/office/word/2018/wordml/cex" xmlns:w16cid="http://schemas.microsoft.com/office/word/2016/wordml/cid" xmlns:w16="http://schemas.microsoft.com/office/word/2018/wordml" xmlns:w16sdtdh="http://schemas.microsoft.com/office/word/2020/wordml/sdtdatahash" xmlns:w16se="http://schemas.microsoft.com/office/word/2015/wordml/symex" xmlns:wpg="http://schemas.microsoft.com/office/word/2010/wordprocessingGroup" xmlns:wpi="http://schemas.microsoft.com/office/word/2010/wordprocessingInk" xmlns:wne="http://schemas.microsoft.com/office/word/2006/wordml" xmlns:wps="http://schemas.microsoft.com/office/word/2010/wordprocessingShape" mc:Ignorable="w14 w15 w16se w16cid w16 w16cex w16sdtdh wp14">
+<w:footnotes xmlns:wpc="http://schemas.microsoft.com/office/word/2010/wordprocessingCanvas" xmlns:cx="http://schemas.microsoft.com/office/drawing/2014/chartex" xmlns:cx1="http://schemas.microsoft.com/office/drawing/2015/9/8/chartex" xmlns:cx2="http://schemas.microsoft.com/office/drawing/2015/10/21/chartex" xmlns:cx3="http://schemas.microsoft.com/office/drawing/2016/5/9/chartex" xmlns:cx4="http://schemas.microsoft.com/office/drawing/2016/5/10/chartex" xmlns:cx5="http://schemas.microsoft.com/office/drawing/2016/5/11/chartex" xmlns:cx6="http://schemas.microsoft.com/office/drawing/2016/5/12/chartex" xmlns:cx7="http://schemas.microsoft.com/office/drawing/2016/5/13/chartex" xmlns:cx8="http://schemas.microsoft.com/office/drawing/2016/5/14/chartex" xmlns:mc="http://schemas.openxmlformats.org/markup-compatibility/2006" xmlns:aink="http://schemas.microsoft.com/office/drawing/2016/ink" xmlns:am3d="http://schemas.microsoft.com/office/drawing/2017/model3d" xmlns:o="urn:schemas-microsoft-com:office:office" xmlns:oel="http://schemas.microsoft.com/office/2019/extlst" xmlns:r="http://schemas.openxmlformats.org/officeDocument/2006/relationships" xmlns:m="http://schemas.openxmlformats.org/officeDocument/2006/math" xmlns:v="urn:schemas-microsoft-com:vml" xmlns:wp14="http://schemas.microsoft.com/office/word/2010/wordprocessingDrawing" xmlns:wp="http://schemas.openxmlformats.org/drawingml/2006/wordprocessingDrawing" xmlns:w10="urn:schemas-microsoft-com:office:word" xmlns:w="http://schemas.openxmlformats.org/wordprocessingml/2006/main" xmlns:w14="http://schemas.microsoft.com/office/word/2010/wordml" xmlns:w15="http://schemas.microsoft.com/office/word/2012/wordml" xmlns:w16cex="http://schemas.microsoft.com/office/word/2018/wordml/cex" xmlns:w16cid="http://schemas.microsoft.com/office/word/2016/wordml/cid" xmlns:w16="http://schemas.microsoft.com/office/word/2018/wordml" xmlns:w16du="http://schemas.microsoft.com/office/word/2023/wordml/word16du" xmlns:w16sdtdh="http://schemas.microsoft.com/office/word/2020/wordml/sdtdatahash" xmlns:w16sdtfl="http://schemas.microsoft.com/office/word/2024/wordml/sdtformatlock" xmlns:w16se="http://schemas.microsoft.com/office/word/2015/wordml/symex" xmlns:wpg="http://schemas.microsoft.com/office/word/2010/wordprocessingGroup" xmlns:wpi="http://schemas.microsoft.com/office/word/2010/wordprocessingInk" xmlns:wne="http://schemas.microsoft.com/office/word/2006/wordml" xmlns:wps="http://schemas.microsoft.com/office/word/2010/wordprocessingShape" mc:Ignorable="w14 w15 w16se w16cid w16 w16cex w16sdtdh w16sdtfl w16du wp14">
   <w:footnote w:type="separator" w:id="-1">
     <w:p>
       <w:r>
@@ -703,7 +727,17 @@
 </file>
 
 <file path=word/header1.xml><?xml version="1.0" encoding="utf-8"?>
-<w:hdr xmlns:wpc="http://schemas.microsoft.com/office/word/2010/wordprocessingCanvas" xmlns:cx="http://schemas.microsoft.com/office/drawing/2014/chartex" xmlns:cx1="http://schemas.microsoft.com/office/drawing/2015/9/8/chartex" xmlns:cx2="http://schemas.microsoft.com/office/drawing/2015/10/21/chartex" xmlns:cx3="http://schemas.microsoft.com/office/drawing/2016/5/9/chartex" xmlns:cx4="http://schemas.microsoft.com/office/drawing/2016/5/10/chartex" xmlns:cx5="http://schemas.microsoft.com/office/drawing/2016/5/11/chartex" xmlns:cx6="http://schemas.microsoft.com/office/drawing/2016/5/12/chartex" xmlns:cx7="http://schemas.microsoft.com/office/drawing/2016/5/13/chartex" xmlns:cx8="http://schemas.microsoft.com/office/drawing/2016/5/14/chartex" xmlns:mc="http://schemas.openxmlformats.org/markup-compatibility/2006" xmlns:aink="http://schemas.microsoft.com/office/drawing/2016/ink" xmlns:am3d="http://schemas.microsoft.com/office/drawing/2017/model3d" xmlns:o="urn:schemas-microsoft-com:office:office" xmlns:oel="http://schemas.microsoft.com/office/2019/extlst" xmlns:r="http://schemas.openxmlformats.org/officeDocument/2006/relationships" xmlns:m="http://schemas.openxmlformats.org/officeDocument/2006/math" xmlns:v="urn:schemas-microsoft-com:vml" xmlns:wp14="http://schemas.microsoft.com/office/word/2010/wordprocessingDrawing" xmlns:wp="http://schemas.openxmlformats.org/drawingml/2006/wordprocessingDrawing" xmlns:w10="urn:schemas-microsoft-com:office:word" xmlns:w="http://schemas.openxmlformats.org/wordprocessingml/2006/main" xmlns:w14="http://schemas.microsoft.com/office/word/2010/wordml" xmlns:w15="http://schemas.microsoft.com/office/word/2012/wordml" xmlns:w16cex="http://schemas.microsoft.com/office/word/2018/wordml/cex" xmlns:w16cid="http://schemas.microsoft.com/office/word/2016/wordml/cid" xmlns:w16="http://schemas.microsoft.com/office/word/2018/wordml" xmlns:w16sdtdh="http://schemas.microsoft.com/office/word/2020/wordml/sdtdatahash" xmlns:w16se="http://schemas.microsoft.com/office/word/2015/wordml/symex" xmlns:wpg="http://schemas.microsoft.com/office/word/2010/wordprocessingGroup" xmlns:wpi="http://schemas.microsoft.com/office/word/2010/wordprocessingInk" xmlns:wne="http://schemas.microsoft.com/office/word/2006/wordml" xmlns:wps="http://schemas.microsoft.com/office/word/2010/wordprocessingShape" mc:Ignorable="w14 w15 w16se w16cid w16 w16cex w16sdtdh wp14">
+<w:hdr xmlns:wpc="http://schemas.microsoft.com/office/word/2010/wordprocessingCanvas" xmlns:cx="http://schemas.microsoft.com/office/drawing/2014/chartex" xmlns:cx1="http://schemas.microsoft.com/office/drawing/2015/9/8/chartex" xmlns:cx2="http://schemas.microsoft.com/office/drawing/2015/10/21/chartex" xmlns:cx3="http://schemas.microsoft.com/office/drawing/2016/5/9/chartex" xmlns:cx4="http://schemas.microsoft.com/office/drawing/2016/5/10/chartex" xmlns:cx5="http://schemas.microsoft.com/office/drawing/2016/5/11/chartex" xmlns:cx6="http://schemas.microsoft.com/office/drawing/2016/5/12/chartex" xmlns:cx7="http://schemas.microsoft.com/office/drawing/2016/5/13/chartex" xmlns:cx8="http://schemas.microsoft.com/office/drawing/2016/5/14/chartex" xmlns:mc="http://schemas.openxmlformats.org/markup-compatibility/2006" xmlns:aink="http://schemas.microsoft.com/office/drawing/2016/ink" xmlns:am3d="http://schemas.microsoft.com/office/drawing/2017/model3d" xmlns:o="urn:schemas-microsoft-com:office:office" xmlns:oel="http://schemas.microsoft.com/office/2019/extlst" xmlns:r="http://schemas.openxmlformats.org/officeDocument/2006/relationships" xmlns:m="http://schemas.openxmlformats.org/officeDocument/2006/math" xmlns:v="urn:schemas-microsoft-com:vml" xmlns:wp14="http://schemas.microsoft.com/office/word/2010/wordprocessingDrawing" xmlns:wp="http://schemas.openxmlformats.org/drawingml/2006/wordprocessingDrawing" xmlns:w10="urn:schemas-microsoft-com:office:word" xmlns:w="http://schemas.openxmlformats.org/wordprocessingml/2006/main" xmlns:w14="http://schemas.microsoft.com/office/word/2010/wordml" xmlns:w15="http://schemas.microsoft.com/office/word/2012/wordml" xmlns:w16cex="http://schemas.microsoft.com/office/word/2018/wordml/cex" xmlns:w16cid="http://schemas.microsoft.com/office/word/2016/wordml/cid" xmlns:w16="http://schemas.microsoft.com/office/word/2018/wordml" xmlns:w16du="http://schemas.microsoft.com/office/word/2023/wordml/word16du" xmlns:w16sdtdh="http://schemas.microsoft.com/office/word/2020/wordml/sdtdatahash" xmlns:w16sdtfl="http://schemas.microsoft.com/office/word/2024/wordml/sdtformatlock" xmlns:w16se="http://schemas.microsoft.com/office/word/2015/wordml/symex" xmlns:wpg="http://schemas.microsoft.com/office/word/2010/wordprocessingGroup" xmlns:wpi="http://schemas.microsoft.com/office/word/2010/wordprocessingInk" xmlns:wne="http://schemas.microsoft.com/office/word/2006/wordml" xmlns:wps="http://schemas.microsoft.com/office/word/2010/wordprocessingShape" mc:Ignorable="w14 w15 w16se w16cid w16 w16cex w16sdtdh w16sdtfl w16du wp14">
+  <w:p>
+    <w:pPr>
+      <w:pStyle w:val="Header"/>
+    </w:pPr>
+  </w:p>
+</w:hdr>
+</file>
+
+<file path=word/header2.xml><?xml version="1.0" encoding="utf-8"?>
+<w:hdr xmlns:wpc="http://schemas.microsoft.com/office/word/2010/wordprocessingCanvas" xmlns:cx="http://schemas.microsoft.com/office/drawing/2014/chartex" xmlns:cx1="http://schemas.microsoft.com/office/drawing/2015/9/8/chartex" xmlns:cx2="http://schemas.microsoft.com/office/drawing/2015/10/21/chartex" xmlns:cx3="http://schemas.microsoft.com/office/drawing/2016/5/9/chartex" xmlns:cx4="http://schemas.microsoft.com/office/drawing/2016/5/10/chartex" xmlns:cx5="http://schemas.microsoft.com/office/drawing/2016/5/11/chartex" xmlns:cx6="http://schemas.microsoft.com/office/drawing/2016/5/12/chartex" xmlns:cx7="http://schemas.microsoft.com/office/drawing/2016/5/13/chartex" xmlns:cx8="http://schemas.microsoft.com/office/drawing/2016/5/14/chartex" xmlns:mc="http://schemas.openxmlformats.org/markup-compatibility/2006" xmlns:aink="http://schemas.microsoft.com/office/drawing/2016/ink" xmlns:am3d="http://schemas.microsoft.com/office/drawing/2017/model3d" xmlns:o="urn:schemas-microsoft-com:office:office" xmlns:oel="http://schemas.microsoft.com/office/2019/extlst" xmlns:r="http://schemas.openxmlformats.org/officeDocument/2006/relationships" xmlns:m="http://schemas.openxmlformats.org/officeDocument/2006/math" xmlns:v="urn:schemas-microsoft-com:vml" xmlns:wp14="http://schemas.microsoft.com/office/word/2010/wordprocessingDrawing" xmlns:wp="http://schemas.openxmlformats.org/drawingml/2006/wordprocessingDrawing" xmlns:w10="urn:schemas-microsoft-com:office:word" xmlns:w="http://schemas.openxmlformats.org/wordprocessingml/2006/main" xmlns:w14="http://schemas.microsoft.com/office/word/2010/wordml" xmlns:w15="http://schemas.microsoft.com/office/word/2012/wordml" xmlns:w16cex="http://schemas.microsoft.com/office/word/2018/wordml/cex" xmlns:w16cid="http://schemas.microsoft.com/office/word/2016/wordml/cid" xmlns:w16="http://schemas.microsoft.com/office/word/2018/wordml" xmlns:w16du="http://schemas.microsoft.com/office/word/2023/wordml/word16du" xmlns:w16sdtdh="http://schemas.microsoft.com/office/word/2020/wordml/sdtdatahash" xmlns:w16sdtfl="http://schemas.microsoft.com/office/word/2024/wordml/sdtformatlock" xmlns:w16se="http://schemas.microsoft.com/office/word/2015/wordml/symex" xmlns:wpg="http://schemas.microsoft.com/office/word/2010/wordprocessingGroup" xmlns:wpi="http://schemas.microsoft.com/office/word/2010/wordprocessingInk" xmlns:wne="http://schemas.microsoft.com/office/word/2006/wordml" xmlns:wps="http://schemas.microsoft.com/office/word/2010/wordprocessingShape" mc:Ignorable="w14 w15 w16se w16cid w16 w16cex w16sdtdh w16sdtfl w16du wp14">
   <w:p>
     <w:pPr>
       <w:rPr>
@@ -788,20 +822,36 @@
       <w:rPr>
         <w:rFonts w:ascii="Montserrat Light" w:hAnsi="Montserrat Light"/>
       </w:rPr>
-      <w:t>QAPYTH3 v</w:t>
+      <w:t xml:space="preserve">QAPYTH3 </w:t>
     </w:r>
     <w:r>
       <w:rPr>
         <w:rFonts w:ascii="Montserrat Light" w:hAnsi="Montserrat Light"/>
       </w:rPr>
-      <w:t>3.1</w:t>
+      <w:t>v</w:t>
+    </w:r>
+    <w:r>
+      <w:rPr>
+        <w:rFonts w:ascii="Montserrat Light" w:hAnsi="Montserrat Light"/>
+      </w:rPr>
+      <w:t>4</w:t>
     </w:r>
   </w:p>
 </w:hdr>
 </file>
 
+<file path=word/header3.xml><?xml version="1.0" encoding="utf-8"?>
+<w:hdr xmlns:wpc="http://schemas.microsoft.com/office/word/2010/wordprocessingCanvas" xmlns:cx="http://schemas.microsoft.com/office/drawing/2014/chartex" xmlns:cx1="http://schemas.microsoft.com/office/drawing/2015/9/8/chartex" xmlns:cx2="http://schemas.microsoft.com/office/drawing/2015/10/21/chartex" xmlns:cx3="http://schemas.microsoft.com/office/drawing/2016/5/9/chartex" xmlns:cx4="http://schemas.microsoft.com/office/drawing/2016/5/10/chartex" xmlns:cx5="http://schemas.microsoft.com/office/drawing/2016/5/11/chartex" xmlns:cx6="http://schemas.microsoft.com/office/drawing/2016/5/12/chartex" xmlns:cx7="http://schemas.microsoft.com/office/drawing/2016/5/13/chartex" xmlns:cx8="http://schemas.microsoft.com/office/drawing/2016/5/14/chartex" xmlns:mc="http://schemas.openxmlformats.org/markup-compatibility/2006" xmlns:aink="http://schemas.microsoft.com/office/drawing/2016/ink" xmlns:am3d="http://schemas.microsoft.com/office/drawing/2017/model3d" xmlns:o="urn:schemas-microsoft-com:office:office" xmlns:oel="http://schemas.microsoft.com/office/2019/extlst" xmlns:r="http://schemas.openxmlformats.org/officeDocument/2006/relationships" xmlns:m="http://schemas.openxmlformats.org/officeDocument/2006/math" xmlns:v="urn:schemas-microsoft-com:vml" xmlns:wp14="http://schemas.microsoft.com/office/word/2010/wordprocessingDrawing" xmlns:wp="http://schemas.openxmlformats.org/drawingml/2006/wordprocessingDrawing" xmlns:w10="urn:schemas-microsoft-com:office:word" xmlns:w="http://schemas.openxmlformats.org/wordprocessingml/2006/main" xmlns:w14="http://schemas.microsoft.com/office/word/2010/wordml" xmlns:w15="http://schemas.microsoft.com/office/word/2012/wordml" xmlns:w16cex="http://schemas.microsoft.com/office/word/2018/wordml/cex" xmlns:w16cid="http://schemas.microsoft.com/office/word/2016/wordml/cid" xmlns:w16="http://schemas.microsoft.com/office/word/2018/wordml" xmlns:w16du="http://schemas.microsoft.com/office/word/2023/wordml/word16du" xmlns:w16sdtdh="http://schemas.microsoft.com/office/word/2020/wordml/sdtdatahash" xmlns:w16sdtfl="http://schemas.microsoft.com/office/word/2024/wordml/sdtformatlock" xmlns:w16se="http://schemas.microsoft.com/office/word/2015/wordml/symex" xmlns:wpg="http://schemas.microsoft.com/office/word/2010/wordprocessingGroup" xmlns:wpi="http://schemas.microsoft.com/office/word/2010/wordprocessingInk" xmlns:wne="http://schemas.microsoft.com/office/word/2006/wordml" xmlns:wps="http://schemas.microsoft.com/office/word/2010/wordprocessingShape" mc:Ignorable="w14 w15 w16se w16cid w16 w16cex w16sdtdh w16sdtfl w16du wp14">
+  <w:p>
+    <w:pPr>
+      <w:pStyle w:val="Header"/>
+    </w:pPr>
+  </w:p>
+</w:hdr>
+</file>
+
 <file path=word/numbering.xml><?xml version="1.0" encoding="utf-8"?>
-<w:numbering xmlns:wpc="http://schemas.microsoft.com/office/word/2010/wordprocessingCanvas" xmlns:cx="http://schemas.microsoft.com/office/drawing/2014/chartex" xmlns:cx1="http://schemas.microsoft.com/office/drawing/2015/9/8/chartex" xmlns:cx2="http://schemas.microsoft.com/office/drawing/2015/10/21/chartex" xmlns:cx3="http://schemas.microsoft.com/office/drawing/2016/5/9/chartex" xmlns:cx4="http://schemas.microsoft.com/office/drawing/2016/5/10/chartex" xmlns:cx5="http://schemas.microsoft.com/office/drawing/2016/5/11/chartex" xmlns:cx6="http://schemas.microsoft.com/office/drawing/2016/5/12/chartex" xmlns:cx7="http://schemas.microsoft.com/office/drawing/2016/5/13/chartex" xmlns:cx8="http://schemas.microsoft.com/office/drawing/2016/5/14/chartex" xmlns:mc="http://schemas.openxmlformats.org/markup-compatibility/2006" xmlns:aink="http://schemas.microsoft.com/office/drawing/2016/ink" xmlns:am3d="http://schemas.microsoft.com/office/drawing/2017/model3d" xmlns:o="urn:schemas-microsoft-com:office:office" xmlns:oel="http://schemas.microsoft.com/office/2019/extlst" xmlns:r="http://schemas.openxmlformats.org/officeDocument/2006/relationships" xmlns:m="http://schemas.openxmlformats.org/officeDocument/2006/math" xmlns:v="urn:schemas-microsoft-com:vml" xmlns:wp14="http://schemas.microsoft.com/office/word/2010/wordprocessingDrawing" xmlns:wp="http://schemas.openxmlformats.org/drawingml/2006/wordprocessingDrawing" xmlns:w10="urn:schemas-microsoft-com:office:word" xmlns:w="http://schemas.openxmlformats.org/wordprocessingml/2006/main" xmlns:w14="http://schemas.microsoft.com/office/word/2010/wordml" xmlns:w15="http://schemas.microsoft.com/office/word/2012/wordml" xmlns:w16cex="http://schemas.microsoft.com/office/word/2018/wordml/cex" xmlns:w16cid="http://schemas.microsoft.com/office/word/2016/wordml/cid" xmlns:w16="http://schemas.microsoft.com/office/word/2018/wordml" xmlns:w16sdtdh="http://schemas.microsoft.com/office/word/2020/wordml/sdtdatahash" xmlns:w16se="http://schemas.microsoft.com/office/word/2015/wordml/symex" xmlns:wpg="http://schemas.microsoft.com/office/word/2010/wordprocessingGroup" xmlns:wpi="http://schemas.microsoft.com/office/word/2010/wordprocessingInk" xmlns:wne="http://schemas.microsoft.com/office/word/2006/wordml" xmlns:wps="http://schemas.microsoft.com/office/word/2010/wordprocessingShape" mc:Ignorable="w14 w15 w16se w16cid w16 w16cex w16sdtdh wp14">
+<w:numbering xmlns:wpc="http://schemas.microsoft.com/office/word/2010/wordprocessingCanvas" xmlns:cx="http://schemas.microsoft.com/office/drawing/2014/chartex" xmlns:cx1="http://schemas.microsoft.com/office/drawing/2015/9/8/chartex" xmlns:cx2="http://schemas.microsoft.com/office/drawing/2015/10/21/chartex" xmlns:cx3="http://schemas.microsoft.com/office/drawing/2016/5/9/chartex" xmlns:cx4="http://schemas.microsoft.com/office/drawing/2016/5/10/chartex" xmlns:cx5="http://schemas.microsoft.com/office/drawing/2016/5/11/chartex" xmlns:cx6="http://schemas.microsoft.com/office/drawing/2016/5/12/chartex" xmlns:cx7="http://schemas.microsoft.com/office/drawing/2016/5/13/chartex" xmlns:cx8="http://schemas.microsoft.com/office/drawing/2016/5/14/chartex" xmlns:mc="http://schemas.openxmlformats.org/markup-compatibility/2006" xmlns:aink="http://schemas.microsoft.com/office/drawing/2016/ink" xmlns:am3d="http://schemas.microsoft.com/office/drawing/2017/model3d" xmlns:o="urn:schemas-microsoft-com:office:office" xmlns:oel="http://schemas.microsoft.com/office/2019/extlst" xmlns:r="http://schemas.openxmlformats.org/officeDocument/2006/relationships" xmlns:m="http://schemas.openxmlformats.org/officeDocument/2006/math" xmlns:v="urn:schemas-microsoft-com:vml" xmlns:wp14="http://schemas.microsoft.com/office/word/2010/wordprocessingDrawing" xmlns:wp="http://schemas.openxmlformats.org/drawingml/2006/wordprocessingDrawing" xmlns:w10="urn:schemas-microsoft-com:office:word" xmlns:w="http://schemas.openxmlformats.org/wordprocessingml/2006/main" xmlns:w14="http://schemas.microsoft.com/office/word/2010/wordml" xmlns:w15="http://schemas.microsoft.com/office/word/2012/wordml" xmlns:w16cex="http://schemas.microsoft.com/office/word/2018/wordml/cex" xmlns:w16cid="http://schemas.microsoft.com/office/word/2016/wordml/cid" xmlns:w16="http://schemas.microsoft.com/office/word/2018/wordml" xmlns:w16du="http://schemas.microsoft.com/office/word/2023/wordml/word16du" xmlns:w16sdtdh="http://schemas.microsoft.com/office/word/2020/wordml/sdtdatahash" xmlns:w16sdtfl="http://schemas.microsoft.com/office/word/2024/wordml/sdtformatlock" xmlns:w16se="http://schemas.microsoft.com/office/word/2015/wordml/symex" xmlns:wpg="http://schemas.microsoft.com/office/word/2010/wordprocessingGroup" xmlns:wpi="http://schemas.microsoft.com/office/word/2010/wordprocessingInk" xmlns:wne="http://schemas.microsoft.com/office/word/2006/wordml" xmlns:wps="http://schemas.microsoft.com/office/word/2010/wordprocessingShape" mc:Ignorable="w14 w15 w16se w16cid w16 w16cex w16sdtdh w16sdtfl w16du wp14">
   <w:abstractNum w:abstractNumId="0" w15:restartNumberingAfterBreak="0">
     <w:nsid w:val="096D52E6"/>
     <w:multiLevelType w:val="hybridMultilevel"/>
@@ -2321,7 +2371,7 @@
 </file>
 
 <file path=word/styles.xml><?xml version="1.0" encoding="utf-8"?>
-<w:styles xmlns:mc="http://schemas.openxmlformats.org/markup-compatibility/2006" xmlns:r="http://schemas.openxmlformats.org/officeDocument/2006/relationships" xmlns:w="http://schemas.openxmlformats.org/wordprocessingml/2006/main" xmlns:w14="http://schemas.microsoft.com/office/word/2010/wordml" xmlns:w15="http://schemas.microsoft.com/office/word/2012/wordml" xmlns:w16cex="http://schemas.microsoft.com/office/word/2018/wordml/cex" xmlns:w16cid="http://schemas.microsoft.com/office/word/2016/wordml/cid" xmlns:w16="http://schemas.microsoft.com/office/word/2018/wordml" xmlns:w16sdtdh="http://schemas.microsoft.com/office/word/2020/wordml/sdtdatahash" xmlns:w16se="http://schemas.microsoft.com/office/word/2015/wordml/symex" mc:Ignorable="w14 w15 w16se w16cid w16 w16cex w16sdtdh">
+<w:styles xmlns:mc="http://schemas.openxmlformats.org/markup-compatibility/2006" xmlns:r="http://schemas.openxmlformats.org/officeDocument/2006/relationships" xmlns:w="http://schemas.openxmlformats.org/wordprocessingml/2006/main" xmlns:w14="http://schemas.microsoft.com/office/word/2010/wordml" xmlns:w15="http://schemas.microsoft.com/office/word/2012/wordml" xmlns:w16cex="http://schemas.microsoft.com/office/word/2018/wordml/cex" xmlns:w16cid="http://schemas.microsoft.com/office/word/2016/wordml/cid" xmlns:w16="http://schemas.microsoft.com/office/word/2018/wordml" xmlns:w16du="http://schemas.microsoft.com/office/word/2023/wordml/word16du" xmlns:w16sdtdh="http://schemas.microsoft.com/office/word/2020/wordml/sdtdatahash" xmlns:w16sdtfl="http://schemas.microsoft.com/office/word/2024/wordml/sdtformatlock" xmlns:w16se="http://schemas.microsoft.com/office/word/2015/wordml/symex" mc:Ignorable="w14 w15 w16se w16cid w16 w16cex w16sdtdh w16sdtfl w16du">
   <w:docDefaults>
     <w:rPrDefault>
       <w:rPr>
@@ -3794,19 +3844,12 @@
 </file>
 
 <file path=customXml/item1.xml><?xml version="1.0" encoding="utf-8"?>
-<b:Sources xmlns:b="http://schemas.openxmlformats.org/officeDocument/2006/bibliography" xmlns="http://schemas.openxmlformats.org/officeDocument/2006/bibliography" SelectedStyle="\APA.XSL" StyleName="APA"/>
+<p:properties xmlns:p="http://schemas.microsoft.com/office/2006/metadata/properties" xmlns:xsi="http://www.w3.org/2001/XMLSchema-instance" xmlns:pc="http://schemas.microsoft.com/office/infopath/2007/PartnerControls">
+  <documentManagement/>
+</p:properties>
 </file>
 
 <file path=customXml/item2.xml><?xml version="1.0" encoding="utf-8"?>
-<?mso-contentType ?>
-<FormTemplates xmlns="http://schemas.microsoft.com/sharepoint/v3/contenttype/forms">
-  <Display>DocumentLibraryForm</Display>
-  <Edit>DocumentLibraryForm</Edit>
-  <New>DocumentLibraryForm</New>
-</FormTemplates>
-</file>
-
-<file path=customXml/item3.xml><?xml version="1.0" encoding="utf-8"?>
 <ct:contentTypeSchema xmlns:ct="http://schemas.microsoft.com/office/2006/metadata/contentType" xmlns:ma="http://schemas.microsoft.com/office/2006/metadata/properties/metaAttributes" ct:_="" ma:_="" ma:contentTypeName="Document" ma:contentTypeID="0x0101005887A65B979AB34BA89C213ABB051ADE" ma:contentTypeVersion="13" ma:contentTypeDescription="Create a new document." ma:contentTypeScope="" ma:versionID="17f4625ec0b5ee2f091b8da15c267a76">
   <xsd:schema xmlns:xsd="http://www.w3.org/2001/XMLSchema" xmlns:xs="http://www.w3.org/2001/XMLSchema" xmlns:p="http://schemas.microsoft.com/office/2006/metadata/properties" xmlns:ns2="3cd1066a-245b-4400-ad94-398f95c475c9" xmlns:ns3="9d579490-102d-4bf3-8643-974e67683526" targetNamespace="http://schemas.microsoft.com/office/2006/metadata/properties" ma:root="true" ma:fieldsID="5379349c0f1ffc6b5f8ef1afda789c3f" ns2:_="" ns3:_="">
     <xsd:import namespace="3cd1066a-245b-4400-ad94-398f95c475c9"/>
@@ -4027,29 +4070,29 @@
 </ct:contentTypeSchema>
 </file>
 
+<file path=customXml/item3.xml><?xml version="1.0" encoding="utf-8"?>
+<?mso-contentType ?>
+<FormTemplates xmlns="http://schemas.microsoft.com/sharepoint/v3/contenttype/forms">
+  <Display>DocumentLibraryForm</Display>
+  <Edit>DocumentLibraryForm</Edit>
+  <New>DocumentLibraryForm</New>
+</FormTemplates>
+</file>
+
 <file path=customXml/item4.xml><?xml version="1.0" encoding="utf-8"?>
-<p:properties xmlns:p="http://schemas.microsoft.com/office/2006/metadata/properties" xmlns:xsi="http://www.w3.org/2001/XMLSchema-instance" xmlns:pc="http://schemas.microsoft.com/office/infopath/2007/PartnerControls">
-  <documentManagement/>
-</p:properties>
+<b:Sources xmlns:b="http://schemas.openxmlformats.org/officeDocument/2006/bibliography" xmlns="http://schemas.openxmlformats.org/officeDocument/2006/bibliography" SelectedStyle="\APA.XSL" StyleName="APA"/>
 </file>
 
 <file path=customXml/itemProps1.xml><?xml version="1.0" encoding="utf-8"?>
-<ds:datastoreItem xmlns:ds="http://schemas.openxmlformats.org/officeDocument/2006/customXml" ds:itemID="{00A8E7ED-BA11-465A-8E51-AC51039D3F7D}">
+<ds:datastoreItem xmlns:ds="http://schemas.openxmlformats.org/officeDocument/2006/customXml" ds:itemID="{257B526C-D078-49E3-8740-369FCE8030BC}">
   <ds:schemaRefs>
-    <ds:schemaRef ds:uri="http://schemas.openxmlformats.org/officeDocument/2006/bibliography"/>
+    <ds:schemaRef ds:uri="http://schemas.microsoft.com/office/2006/metadata/properties"/>
+    <ds:schemaRef ds:uri="http://schemas.microsoft.com/office/infopath/2007/PartnerControls"/>
   </ds:schemaRefs>
 </ds:datastoreItem>
 </file>
 
 <file path=customXml/itemProps2.xml><?xml version="1.0" encoding="utf-8"?>
-<ds:datastoreItem xmlns:ds="http://schemas.openxmlformats.org/officeDocument/2006/customXml" ds:itemID="{1344E4CC-4D9A-4148-BFC1-7F8163D96217}">
-  <ds:schemaRefs>
-    <ds:schemaRef ds:uri="http://schemas.microsoft.com/sharepoint/v3/contenttype/forms"/>
-  </ds:schemaRefs>
-</ds:datastoreItem>
-</file>
-
-<file path=customXml/itemProps3.xml><?xml version="1.0" encoding="utf-8"?>
 <ds:datastoreItem xmlns:ds="http://schemas.openxmlformats.org/officeDocument/2006/customXml" ds:itemID="{D904D074-20AF-4BF4-8630-FB7C2C0226A3}">
   <ds:schemaRefs>
     <ds:schemaRef ds:uri="http://schemas.microsoft.com/office/2006/metadata/contentType"/>
@@ -4068,19 +4111,18 @@
 </ds:datastoreItem>
 </file>
 
+<file path=customXml/itemProps3.xml><?xml version="1.0" encoding="utf-8"?>
+<ds:datastoreItem xmlns:ds="http://schemas.openxmlformats.org/officeDocument/2006/customXml" ds:itemID="{1344E4CC-4D9A-4148-BFC1-7F8163D96217}">
+  <ds:schemaRefs>
+    <ds:schemaRef ds:uri="http://schemas.microsoft.com/sharepoint/v3/contenttype/forms"/>
+  </ds:schemaRefs>
+</ds:datastoreItem>
+</file>
+
 <file path=customXml/itemProps4.xml><?xml version="1.0" encoding="utf-8"?>
-<ds:datastoreItem xmlns:ds="http://schemas.openxmlformats.org/officeDocument/2006/customXml" ds:itemID="{257B526C-D078-49E3-8740-369FCE8030BC}">
+<ds:datastoreItem xmlns:ds="http://schemas.openxmlformats.org/officeDocument/2006/customXml" ds:itemID="{00A8E7ED-BA11-465A-8E51-AC51039D3F7D}">
   <ds:schemaRefs>
-    <ds:schemaRef ds:uri="http://purl.org/dc/dcmitype/"/>
-    <ds:schemaRef ds:uri="http://schemas.microsoft.com/office/2006/documentManagement/types"/>
-    <ds:schemaRef ds:uri="http://schemas.microsoft.com/office/2006/metadata/properties"/>
-    <ds:schemaRef ds:uri="http://schemas.microsoft.com/office/infopath/2007/PartnerControls"/>
-    <ds:schemaRef ds:uri="http://purl.org/dc/terms/"/>
-    <ds:schemaRef ds:uri="http://schemas.openxmlformats.org/package/2006/metadata/core-properties"/>
-    <ds:schemaRef ds:uri="9d579490-102d-4bf3-8643-974e67683526"/>
-    <ds:schemaRef ds:uri="3cd1066a-245b-4400-ad94-398f95c475c9"/>
-    <ds:schemaRef ds:uri="http://www.w3.org/XML/1998/namespace"/>
-    <ds:schemaRef ds:uri="http://purl.org/dc/elements/1.1/"/>
+    <ds:schemaRef ds:uri="http://schemas.openxmlformats.org/officeDocument/2006/bibliography"/>
   </ds:schemaRefs>
 </ds:datastoreItem>
 </file>
</xml_diff>